<commit_message>
Modified Template, Added Session Tokens, Created Home page
Changed the Quotation Template to new form.
Added session tracking and measures against bypassing security.
Created a homepage and rerouted other pages to make homepage work.
</commit_message>
<xml_diff>
--- a/Quotation_1.docx
+++ b/Quotation_1.docx
@@ -15,7 +15,7 @@
         <w:t xml:space="preserve">Date: </w:t>
       </w:r>
       <w:r>
-        <w:t>20/02/2024</w:t>
+        <w:t>25/02/2024</w:t>
       </w:r>
     </w:p>
     <w:p>
@@ -31,7 +31,7 @@
         <w:t xml:space="preserve">Customer Number: </w:t>
       </w:r>
       <w:r>
-        <w:t>11111</w:t>
+        <w:t>0123456789</w:t>
       </w:r>
     </w:p>
     <w:p>
@@ -39,7 +39,7 @@
         <w:t xml:space="preserve">Rep Name: </w:t>
       </w:r>
       <w:r>
-        <w:t>Test</w:t>
+        <w:t>Nayera Hashem</w:t>
       </w:r>
     </w:p>
     <w:p>
@@ -47,7 +47,7 @@
         <w:t xml:space="preserve">Rep Number: </w:t>
       </w:r>
       <w:r>
-        <w:t>123456</w:t>
+        <w:t>1234</w:t>
       </w:r>
     </w:p>
     <w:p>
@@ -219,7 +219,7 @@
           </w:tcPr>
           <w:p>
             <w:r>
-              <w:t>22.0</w:t>
+              <w:t>1.0</w:t>
             </w:r>
           </w:p>
         </w:tc>
@@ -239,7 +239,7 @@
           </w:tcPr>
           <w:p>
             <w:r>
-              <w:t>22000.0</w:t>
+              <w:t>1000.0</w:t>
             </w:r>
           </w:p>
         </w:tc>
@@ -291,7 +291,7 @@
           </w:tcPr>
           <w:p>
             <w:r>
-              <w:t>14.0</w:t>
+              <w:t>5.0</w:t>
             </w:r>
           </w:p>
         </w:tc>
@@ -311,183 +311,7 @@
           </w:tcPr>
           <w:p>
             <w:r>
-              <w:t>14000.0</w:t>
-            </w:r>
-          </w:p>
-        </w:tc>
-      </w:tr>
-    </w:tbl>
-    <w:p>
-      <w:r>
-        <w:br w:type="page"/>
-      </w:r>
-    </w:p>
-    <w:p>
-      <w:pPr>
-        <w:pStyle w:val="Title"/>
-      </w:pPr>
-      <w:r>
-        <w:t>Quotation No. 1</w:t>
-      </w:r>
-    </w:p>
-    <w:p>
-      <w:r>
-        <w:t xml:space="preserve">Date: </w:t>
-      </w:r>
-      <w:r>
-        <w:t>20/02/2024</w:t>
-      </w:r>
-    </w:p>
-    <w:p>
-      <w:r>
-        <w:t xml:space="preserve">Customer Name: </w:t>
-      </w:r>
-      <w:r>
-        <w:t>Dr. Ayman Gomaa</w:t>
-      </w:r>
-    </w:p>
-    <w:p>
-      <w:r>
-        <w:t xml:space="preserve">Customer Number: </w:t>
-      </w:r>
-      <w:r>
-        <w:t>0123456789</w:t>
-      </w:r>
-    </w:p>
-    <w:p>
-      <w:r>
-        <w:t xml:space="preserve">Rep Name: </w:t>
-      </w:r>
-      <w:r>
-        <w:t>Nayera Hashem</w:t>
-      </w:r>
-    </w:p>
-    <w:p>
-      <w:r>
-        <w:t xml:space="preserve">Rep Number: </w:t>
-      </w:r>
-      <w:r>
-        <w:t>123456</w:t>
-      </w:r>
-    </w:p>
-    <w:p>
-      <w:r>
-        <w:drawing>
-          <wp:inline xmlns:a="http://schemas.openxmlformats.org/drawingml/2006/main" xmlns:pic="http://schemas.openxmlformats.org/drawingml/2006/picture">
-            <wp:extent cx="1080000" cy="1080000"/>
-            <wp:docPr id="2" name="Picture 2"/>
-            <wp:cNvGraphicFramePr>
-              <a:graphicFrameLocks noChangeAspect="1"/>
-            </wp:cNvGraphicFramePr>
-            <a:graphic>
-              <a:graphicData uri="http://schemas.openxmlformats.org/drawingml/2006/picture">
-                <pic:pic>
-                  <pic:nvPicPr>
-                    <pic:cNvPr id="0" name="qr_code.png"/>
-                    <pic:cNvPicPr/>
-                  </pic:nvPicPr>
-                  <pic:blipFill>
-                    <a:blip r:embed="rId10"/>
-                    <a:stretch>
-                      <a:fillRect/>
-                    </a:stretch>
-                  </pic:blipFill>
-                  <pic:spPr>
-                    <a:xfrm>
-                      <a:off x="0" y="0"/>
-                      <a:ext cx="1080000" cy="1080000"/>
-                    </a:xfrm>
-                    <a:prstGeom prst="rect"/>
-                  </pic:spPr>
-                </pic:pic>
-              </a:graphicData>
-            </a:graphic>
-          </wp:inline>
-        </w:drawing>
-      </w:r>
-    </w:p>
-    <w:tbl>
-      <w:tblPr>
-        <w:tblW w:type="auto" w:w="0"/>
-        <w:tblLook w:firstColumn="1" w:firstRow="1" w:lastColumn="0" w:lastRow="0" w:noHBand="0" w:noVBand="1" w:val="04A0"/>
-      </w:tblPr>
-      <w:tblGrid>
-        <w:gridCol w:w="1234"/>
-        <w:gridCol w:w="1234"/>
-        <w:gridCol w:w="1234"/>
-        <w:gridCol w:w="1234"/>
-        <w:gridCol w:w="1234"/>
-        <w:gridCol w:w="1234"/>
-        <w:gridCol w:w="1234"/>
-      </w:tblGrid>
-      <w:tr>
-        <w:tc>
-          <w:tcPr>
-            <w:tcW w:type="dxa" w:w="1234"/>
-          </w:tcPr>
-          <w:p>
-            <w:r>
-              <w:t>Image</w:t>
-            </w:r>
-          </w:p>
-        </w:tc>
-        <w:tc>
-          <w:tcPr>
-            <w:tcW w:type="dxa" w:w="1234"/>
-          </w:tcPr>
-          <w:p>
-            <w:r>
-              <w:t>Product Code</w:t>
-            </w:r>
-          </w:p>
-        </w:tc>
-        <w:tc>
-          <w:tcPr>
-            <w:tcW w:type="dxa" w:w="1234"/>
-          </w:tcPr>
-          <w:p>
-            <w:r>
-              <w:t>Product Name</w:t>
-            </w:r>
-          </w:p>
-        </w:tc>
-        <w:tc>
-          <w:tcPr>
-            <w:tcW w:type="dxa" w:w="1234"/>
-          </w:tcPr>
-          <w:p>
-            <w:r>
-              <w:t>Description</w:t>
-            </w:r>
-          </w:p>
-        </w:tc>
-        <w:tc>
-          <w:tcPr>
-            <w:tcW w:type="dxa" w:w="1234"/>
-          </w:tcPr>
-          <w:p>
-            <w:r>
-              <w:t>Quantity</w:t>
-            </w:r>
-          </w:p>
-        </w:tc>
-        <w:tc>
-          <w:tcPr>
-            <w:tcW w:type="dxa" w:w="1234"/>
-          </w:tcPr>
-          <w:p>
-            <w:r>
-              <w:t>Price</w:t>
-            </w:r>
-          </w:p>
-        </w:tc>
-        <w:tc>
-          <w:tcPr>
-            <w:tcW w:type="dxa" w:w="1234"/>
-          </w:tcPr>
-          <w:p>
-            <w:r>
-              <w:t>Total</w:t>
+              <w:t>5000.0</w:t>
             </w:r>
           </w:p>
         </w:tc>
@@ -539,7 +363,7 @@
           </w:tcPr>
           <w:p>
             <w:r>
-              <w:t>4.0</w:t>
+              <w:t>7.0</w:t>
             </w:r>
           </w:p>
         </w:tc>
@@ -559,7 +383,7 @@
           </w:tcPr>
           <w:p>
             <w:r>
-              <w:t>4000.0</w:t>
+              <w:t>7000.0</w:t>
             </w:r>
           </w:p>
         </w:tc>
@@ -588,7 +412,9 @@
       <w:pStyle w:val="Header"/>
     </w:pPr>
     <w:r>
-      <w:t>Multimedica ScO. All Rights Reserved</w:t>
+      <w:t>Multimedica ScO.</w:t>
+      <w:br/>
+      <w:t xml:space="preserve"> All Rights Reserved</w:t>
     </w:r>
   </w:p>
 </w:hdr>

</xml_diff>